<commit_message>
EVO-129 Documentación y Edicion
Edicion y se agregó documentación
</commit_message>
<xml_diff>
--- a/Documentos/EJERCICIOS DEFINITIVOS/Trapecio/Trapecio.docx
+++ b/Documentos/EJERCICIOS DEFINITIVOS/Trapecio/Trapecio.docx
@@ -1,6 +1,6 @@
 
 <file path=word/document.xml><?xml version="1.0" encoding="utf-8"?>
-<w:document xmlns:wpc="http://schemas.microsoft.com/office/word/2010/wordprocessingCanvas" xmlns:cx="http://schemas.microsoft.com/office/drawing/2014/chartex" xmlns:cx1="http://schemas.microsoft.com/office/drawing/2015/9/8/chartex" xmlns:cx2="http://schemas.microsoft.com/office/drawing/2015/10/21/chartex" xmlns:cx3="http://schemas.microsoft.com/office/drawing/2016/5/9/chartex" xmlns:cx4="http://schemas.microsoft.com/office/drawing/2016/5/10/chartex" xmlns:cx5="http://schemas.microsoft.com/office/drawing/2016/5/11/chartex" xmlns:cx6="http://schemas.microsoft.com/office/drawing/2016/5/12/chartex" xmlns:cx7="http://schemas.microsoft.com/office/drawing/2016/5/13/chartex" xmlns:cx8="http://schemas.microsoft.com/office/drawing/2016/5/14/chartex" xmlns:mc="http://schemas.openxmlformats.org/markup-compatibility/2006" xmlns:aink="http://schemas.microsoft.com/office/drawing/2016/ink" xmlns:am3d="http://schemas.microsoft.com/office/drawing/2017/model3d" xmlns:o="urn:schemas-microsoft-com:office:office" xmlns:oel="http://schemas.microsoft.com/office/2019/extlst" xmlns:r="http://schemas.openxmlformats.org/officeDocument/2006/relationships" xmlns:m="http://schemas.openxmlformats.org/officeDocument/2006/math" xmlns:v="urn:schemas-microsoft-com:vml" xmlns:wp14="http://schemas.microsoft.com/office/word/2010/wordprocessingDrawing" xmlns:wp="http://schemas.openxmlformats.org/drawingml/2006/wordprocessingDrawing" xmlns:w10="urn:schemas-microsoft-com:office:word" xmlns:w="http://schemas.openxmlformats.org/wordprocessingml/2006/main" xmlns:w14="http://schemas.microsoft.com/office/word/2010/wordml" xmlns:w15="http://schemas.microsoft.com/office/word/2012/wordml" xmlns:w16cex="http://schemas.microsoft.com/office/word/2018/wordml/cex" xmlns:w16cid="http://schemas.microsoft.com/office/word/2016/wordml/cid" xmlns:w16="http://schemas.microsoft.com/office/word/2018/wordml" xmlns:w16sdtdh="http://schemas.microsoft.com/office/word/2020/wordml/sdtdatahash" xmlns:w16se="http://schemas.microsoft.com/office/word/2015/wordml/symex" xmlns:wpg="http://schemas.microsoft.com/office/word/2010/wordprocessingGroup" xmlns:wpi="http://schemas.microsoft.com/office/word/2010/wordprocessingInk" xmlns:wne="http://schemas.microsoft.com/office/word/2006/wordml" xmlns:wps="http://schemas.microsoft.com/office/word/2010/wordprocessingShape" mc:Ignorable="w14 w15 w16se w16cid w16 w16cex w16sdtdh wp14">
+<w:document xmlns:wpc="http://schemas.microsoft.com/office/word/2010/wordprocessingCanvas" xmlns:cx="http://schemas.microsoft.com/office/drawing/2014/chartex" xmlns:cx1="http://schemas.microsoft.com/office/drawing/2015/9/8/chartex" xmlns:cx2="http://schemas.microsoft.com/office/drawing/2015/10/21/chartex" xmlns:cx3="http://schemas.microsoft.com/office/drawing/2016/5/9/chartex" xmlns:cx4="http://schemas.microsoft.com/office/drawing/2016/5/10/chartex" xmlns:cx5="http://schemas.microsoft.com/office/drawing/2016/5/11/chartex" xmlns:cx6="http://schemas.microsoft.com/office/drawing/2016/5/12/chartex" xmlns:cx7="http://schemas.microsoft.com/office/drawing/2016/5/13/chartex" xmlns:cx8="http://schemas.microsoft.com/office/drawing/2016/5/14/chartex" xmlns:mc="http://schemas.openxmlformats.org/markup-compatibility/2006" xmlns:aink="http://schemas.microsoft.com/office/drawing/2016/ink" xmlns:am3d="http://schemas.microsoft.com/office/drawing/2017/model3d" xmlns:o="urn:schemas-microsoft-com:office:office" xmlns:oel="http://schemas.microsoft.com/office/2019/extlst" xmlns:r="http://schemas.openxmlformats.org/officeDocument/2006/relationships" xmlns:m="http://schemas.openxmlformats.org/officeDocument/2006/math" xmlns:v="urn:schemas-microsoft-com:vml" xmlns:wp14="http://schemas.microsoft.com/office/word/2010/wordprocessingDrawing" xmlns:wp="http://schemas.openxmlformats.org/drawingml/2006/wordprocessingDrawing" xmlns:w10="urn:schemas-microsoft-com:office:word" xmlns:w="http://schemas.openxmlformats.org/wordprocessingml/2006/main" xmlns:w14="http://schemas.microsoft.com/office/word/2010/wordml" xmlns:w15="http://schemas.microsoft.com/office/word/2012/wordml" xmlns:w16cex="http://schemas.microsoft.com/office/word/2018/wordml/cex" xmlns:w16cid="http://schemas.microsoft.com/office/word/2016/wordml/cid" xmlns:w16="http://schemas.microsoft.com/office/word/2018/wordml" xmlns:w16du="http://schemas.microsoft.com/office/word/2023/wordml/word16du" xmlns:w16sdtdh="http://schemas.microsoft.com/office/word/2020/wordml/sdtdatahash" xmlns:w16se="http://schemas.microsoft.com/office/word/2015/wordml/symex" xmlns:wpg="http://schemas.microsoft.com/office/word/2010/wordprocessingGroup" xmlns:wpi="http://schemas.microsoft.com/office/word/2010/wordprocessingInk" xmlns:wne="http://schemas.microsoft.com/office/word/2006/wordml" xmlns:wps="http://schemas.microsoft.com/office/word/2010/wordprocessingShape" mc:Ignorable="w14 w15 w16se w16cid w16 w16cex w16sdtdh wp14">
   <w:body>
     <w:p>
       <w:pPr>
@@ -2756,7 +2756,15 @@
         <w:t xml:space="preserve"> </w:t>
       </w:r>
       <w:r>
-        <w:t>Es común que al separar la banda de resistencia, las personas muevan los brazos hacia abajo en lugar de hacia los lados, lo que disminuye la tensión en la banda y disminuye la efectividad del ejercicio.</w:t>
+        <w:t xml:space="preserve">Es común </w:t>
+      </w:r>
+      <w:proofErr w:type="gramStart"/>
+      <w:r>
+        <w:t>que</w:t>
+      </w:r>
+      <w:proofErr w:type="gramEnd"/>
+      <w:r>
+        <w:t xml:space="preserve"> al separar la banda de resistencia, las personas muevan los brazos hacia abajo en lugar de hacia los lados, lo que disminuye la tensión en la banda y disminuye la efectividad del ejercicio.</w:t>
       </w:r>
     </w:p>
     <w:p>
@@ -2824,65 +2832,168 @@
         <w:t>Herramientas</w:t>
       </w:r>
       <w:r>
+        <w:t>: Ninguno</w:t>
+      </w:r>
+    </w:p>
+    <w:p>
+      <w:r>
+        <w:rPr>
+          <w:b/>
+          <w:bCs/>
+          <w:noProof/>
+        </w:rPr>
+        <w:t>Recomendaciones:</w:t>
+      </w:r>
+      <w:r>
+        <w:rPr>
+          <w:b/>
+          <w:bCs/>
+          <w:noProof/>
+        </w:rPr>
+        <w:t xml:space="preserve"> </w:t>
+      </w:r>
+      <w:r>
+        <w:t>Asegúrate de mantener una buena postura durante todo el ejercicio. Mantén los hombros hacia atrás y hacia abajo y la cabeza en línea con la columna vertebral.</w:t>
+      </w:r>
+    </w:p>
+    <w:p>
+      <w:r>
+        <w:rPr>
+          <w:b/>
+          <w:bCs/>
+          <w:noProof/>
+        </w:rPr>
+        <w:t>E</w:t>
+      </w:r>
+      <w:r>
+        <w:rPr>
+          <w:b/>
+          <w:bCs/>
+          <w:noProof/>
+        </w:rPr>
+        <w:t>rrores Frecuentes:</w:t>
+      </w:r>
+      <w:r>
+        <w:rPr>
+          <w:b/>
+          <w:bCs/>
+          <w:noProof/>
+        </w:rPr>
+        <w:t xml:space="preserve"> </w:t>
+      </w:r>
+      <w:r>
+        <w:t>Es importante mantener una buena postura durante todo el ejercicio. Asegúrate de mantener la espalda recta y los hombros hacia atrás y hacia abajo. Evita encorvar la espalda para evitar lesiones y trabajar los músculos de manera efectiva.</w:t>
+      </w:r>
+    </w:p>
+    <w:p>
+      <w:r>
+        <w:t>---------------------------------------------------------------------------------------------------------------</w:t>
+      </w:r>
+    </w:p>
+    <w:p/>
+    <w:p/>
+    <w:p/>
+    <w:p>
+      <w:pPr>
+        <w:ind w:left="708" w:hanging="708"/>
+      </w:pPr>
+      <w:r>
+        <w:rPr>
+          <w:b/>
+          <w:bCs/>
+        </w:rPr>
+        <w:lastRenderedPageBreak/>
+        <w:t xml:space="preserve">Nombre: </w:t>
+      </w:r>
+      <w:r>
+        <w:t>Empuje con toalla</w:t>
+      </w:r>
+    </w:p>
+    <w:p>
+      <w:pPr>
+        <w:rPr>
+          <w:rFonts w:ascii="Ubuntu Mono" w:hAnsi="Ubuntu Mono"/>
+          <w:sz w:val="24"/>
+          <w:szCs w:val="24"/>
+        </w:rPr>
+      </w:pPr>
+      <w:r>
+        <w:rPr>
+          <w:b/>
+          <w:bCs/>
+        </w:rPr>
+        <w:t>Músculo primario</w:t>
+      </w:r>
+      <w:r>
+        <w:t>: Espalda Superior</w:t>
+      </w:r>
+    </w:p>
+    <w:p>
+      <w:r>
+        <w:rPr>
+          <w:b/>
+          <w:bCs/>
+        </w:rPr>
+        <w:t>Músculos que también trabajan</w:t>
+      </w:r>
+      <w:r>
+        <w:t>: Dorsales</w:t>
+      </w:r>
+    </w:p>
+    <w:p>
+      <w:r>
+        <w:rPr>
+          <w:b/>
+          <w:bCs/>
+        </w:rPr>
+        <w:t>Herramientas</w:t>
+      </w:r>
+      <w:r>
+        <w:t>: Ninguno</w:t>
+      </w:r>
+    </w:p>
+    <w:p>
+      <w:r>
+        <w:rPr>
+          <w:b/>
+          <w:bCs/>
+        </w:rPr>
+        <w:t>Recomendaciones:</w:t>
+      </w:r>
+      <w:r>
+        <w:t xml:space="preserve"> </w:t>
+      </w:r>
+      <w:r>
+        <w:t>Tira de la toalla hacia tu cuerpo, llevando los codos hacia atrás y apretando los omóplatos. Mantén la tensión en la toalla durante todo el movimiento.</w:t>
+      </w:r>
+    </w:p>
+    <w:p>
+      <w:r>
+        <w:rPr>
+          <w:b/>
+          <w:bCs/>
+          <w:noProof/>
+        </w:rPr>
+        <w:t>E</w:t>
+      </w:r>
+      <w:r>
+        <w:rPr>
+          <w:b/>
+          <w:bCs/>
+          <w:noProof/>
+        </w:rPr>
+        <w:t>rrores Frecuentes</w:t>
+      </w:r>
+      <w:r>
+        <w:rPr>
+          <w:b/>
+          <w:bCs/>
+          <w:noProof/>
+        </w:rPr>
         <w:t xml:space="preserve">: </w:t>
       </w:r>
       <w:r>
-        <w:t>Ninguno</w:t>
-      </w:r>
-    </w:p>
-    <w:p>
-      <w:r>
-        <w:rPr>
-          <w:b/>
-          <w:bCs/>
-          <w:noProof/>
-        </w:rPr>
-        <w:t>Recomendaciones:</w:t>
-      </w:r>
-      <w:r>
-        <w:rPr>
-          <w:b/>
-          <w:bCs/>
-          <w:noProof/>
-        </w:rPr>
-        <w:t xml:space="preserve"> </w:t>
-      </w:r>
-      <w:r>
-        <w:t>Asegúrate de mantener una buena postura durante todo el ejercicio. Mantén los hombros hacia atrás y hacia abajo y la cabeza en línea con la columna vertebral.</w:t>
-      </w:r>
-    </w:p>
-    <w:p>
-      <w:r>
-        <w:rPr>
-          <w:b/>
-          <w:bCs/>
-          <w:noProof/>
-        </w:rPr>
-        <w:t>E</w:t>
-      </w:r>
-      <w:r>
-        <w:rPr>
-          <w:b/>
-          <w:bCs/>
-          <w:noProof/>
-        </w:rPr>
-        <w:t>rrores Frecuentes:</w:t>
-      </w:r>
-      <w:r>
-        <w:rPr>
-          <w:b/>
-          <w:bCs/>
-          <w:noProof/>
-        </w:rPr>
-        <w:t xml:space="preserve"> </w:t>
-      </w:r>
-      <w:r>
-        <w:t>Es importante mantener una buena postura durante todo el ejercicio. Asegúrate de mantener la espalda recta y los hombros hacia atrás y hacia abajo. Evita encorvar la espalda para evitar lesiones y trabajar los músculos de manera efectiva.</w:t>
-      </w:r>
-    </w:p>
-    <w:p>
-      <w:r>
-        <w:t>---------------------------------------------------------------------------------------------------------------</w:t>
+        <w:t>Al inclinarse hacia adelante para hacer la fila de toalla, muchas personas tienden a encorvar la espalda, lo que puede aumentar el riesgo de lesiones. Asegúrate de mantener una buena postura durante todo el ejercicio, manteniendo la espalda recta y los hombros hacia atrás.</w:t>
       </w:r>
     </w:p>
     <w:p/>
@@ -2897,7 +3008,7 @@
 </file>
 
 <file path=word/numbering.xml><?xml version="1.0" encoding="utf-8"?>
-<w:numbering xmlns:wpc="http://schemas.microsoft.com/office/word/2010/wordprocessingCanvas" xmlns:cx="http://schemas.microsoft.com/office/drawing/2014/chartex" xmlns:cx1="http://schemas.microsoft.com/office/drawing/2015/9/8/chartex" xmlns:cx2="http://schemas.microsoft.com/office/drawing/2015/10/21/chartex" xmlns:cx3="http://schemas.microsoft.com/office/drawing/2016/5/9/chartex" xmlns:cx4="http://schemas.microsoft.com/office/drawing/2016/5/10/chartex" xmlns:cx5="http://schemas.microsoft.com/office/drawing/2016/5/11/chartex" xmlns:cx6="http://schemas.microsoft.com/office/drawing/2016/5/12/chartex" xmlns:cx7="http://schemas.microsoft.com/office/drawing/2016/5/13/chartex" xmlns:cx8="http://schemas.microsoft.com/office/drawing/2016/5/14/chartex" xmlns:mc="http://schemas.openxmlformats.org/markup-compatibility/2006" xmlns:aink="http://schemas.microsoft.com/office/drawing/2016/ink" xmlns:am3d="http://schemas.microsoft.com/office/drawing/2017/model3d" xmlns:o="urn:schemas-microsoft-com:office:office" xmlns:oel="http://schemas.microsoft.com/office/2019/extlst" xmlns:r="http://schemas.openxmlformats.org/officeDocument/2006/relationships" xmlns:m="http://schemas.openxmlformats.org/officeDocument/2006/math" xmlns:v="urn:schemas-microsoft-com:vml" xmlns:wp14="http://schemas.microsoft.com/office/word/2010/wordprocessingDrawing" xmlns:wp="http://schemas.openxmlformats.org/drawingml/2006/wordprocessingDrawing" xmlns:w10="urn:schemas-microsoft-com:office:word" xmlns:w="http://schemas.openxmlformats.org/wordprocessingml/2006/main" xmlns:w14="http://schemas.microsoft.com/office/word/2010/wordml" xmlns:w15="http://schemas.microsoft.com/office/word/2012/wordml" xmlns:w16cex="http://schemas.microsoft.com/office/word/2018/wordml/cex" xmlns:w16cid="http://schemas.microsoft.com/office/word/2016/wordml/cid" xmlns:w16="http://schemas.microsoft.com/office/word/2018/wordml" xmlns:w16sdtdh="http://schemas.microsoft.com/office/word/2020/wordml/sdtdatahash" xmlns:w16se="http://schemas.microsoft.com/office/word/2015/wordml/symex" xmlns:wpg="http://schemas.microsoft.com/office/word/2010/wordprocessingGroup" xmlns:wpi="http://schemas.microsoft.com/office/word/2010/wordprocessingInk" xmlns:wne="http://schemas.microsoft.com/office/word/2006/wordml" xmlns:wps="http://schemas.microsoft.com/office/word/2010/wordprocessingShape" mc:Ignorable="w14 w15 w16se w16cid w16 w16cex w16sdtdh wp14">
+<w:numbering xmlns:wpc="http://schemas.microsoft.com/office/word/2010/wordprocessingCanvas" xmlns:cx="http://schemas.microsoft.com/office/drawing/2014/chartex" xmlns:cx1="http://schemas.microsoft.com/office/drawing/2015/9/8/chartex" xmlns:cx2="http://schemas.microsoft.com/office/drawing/2015/10/21/chartex" xmlns:cx3="http://schemas.microsoft.com/office/drawing/2016/5/9/chartex" xmlns:cx4="http://schemas.microsoft.com/office/drawing/2016/5/10/chartex" xmlns:cx5="http://schemas.microsoft.com/office/drawing/2016/5/11/chartex" xmlns:cx6="http://schemas.microsoft.com/office/drawing/2016/5/12/chartex" xmlns:cx7="http://schemas.microsoft.com/office/drawing/2016/5/13/chartex" xmlns:cx8="http://schemas.microsoft.com/office/drawing/2016/5/14/chartex" xmlns:mc="http://schemas.openxmlformats.org/markup-compatibility/2006" xmlns:aink="http://schemas.microsoft.com/office/drawing/2016/ink" xmlns:am3d="http://schemas.microsoft.com/office/drawing/2017/model3d" xmlns:o="urn:schemas-microsoft-com:office:office" xmlns:oel="http://schemas.microsoft.com/office/2019/extlst" xmlns:r="http://schemas.openxmlformats.org/officeDocument/2006/relationships" xmlns:m="http://schemas.openxmlformats.org/officeDocument/2006/math" xmlns:v="urn:schemas-microsoft-com:vml" xmlns:wp14="http://schemas.microsoft.com/office/word/2010/wordprocessingDrawing" xmlns:wp="http://schemas.openxmlformats.org/drawingml/2006/wordprocessingDrawing" xmlns:w10="urn:schemas-microsoft-com:office:word" xmlns:w="http://schemas.openxmlformats.org/wordprocessingml/2006/main" xmlns:w14="http://schemas.microsoft.com/office/word/2010/wordml" xmlns:w15="http://schemas.microsoft.com/office/word/2012/wordml" xmlns:w16cex="http://schemas.microsoft.com/office/word/2018/wordml/cex" xmlns:w16cid="http://schemas.microsoft.com/office/word/2016/wordml/cid" xmlns:w16="http://schemas.microsoft.com/office/word/2018/wordml" xmlns:w16du="http://schemas.microsoft.com/office/word/2023/wordml/word16du" xmlns:w16sdtdh="http://schemas.microsoft.com/office/word/2020/wordml/sdtdatahash" xmlns:w16se="http://schemas.microsoft.com/office/word/2015/wordml/symex" xmlns:wpg="http://schemas.microsoft.com/office/word/2010/wordprocessingGroup" xmlns:wpi="http://schemas.microsoft.com/office/word/2010/wordprocessingInk" xmlns:wne="http://schemas.microsoft.com/office/word/2006/wordml" xmlns:wps="http://schemas.microsoft.com/office/word/2010/wordprocessingShape" mc:Ignorable="w14 w15 w16se w16cid w16 w16cex w16sdtdh wp14">
   <w:abstractNum w:abstractNumId="0" w15:restartNumberingAfterBreak="0">
     <w:nsid w:val="59666E24"/>
     <w:multiLevelType w:val="multilevel"/>

</xml_diff>